<commit_message>
remove spellchecking from listings
</commit_message>
<xml_diff>
--- a/md2gost/Template.docx
+++ b/md2gost/Template.docx
@@ -1261,7 +1261,7 @@
   <w:style w:type="paragraph" w:default="1" w:styleId="Normal">
     <w:name w:val="Normal"/>
     <w:qFormat/>
-    <w:rsid w:val="00A2437A"/>
+    <w:rsid w:val="009D4796"/>
     <w:pPr>
       <w:spacing w:line="360" w:lineRule="auto"/>
       <w:ind w:firstLine="709"/>
@@ -1269,7 +1269,9 @@
     </w:pPr>
     <w:rPr>
       <w:rFonts w:ascii="Times New Roman" w:hAnsi="Times New Roman"/>
+      <w:noProof/>
       <w:sz w:val="28"/>
+      <w:lang w:val="en-US"/>
     </w:rPr>
   </w:style>
   <w:style w:type="paragraph" w:styleId="Heading1">
@@ -12323,13 +12325,15 @@
   <w:style w:type="paragraph" w:customStyle="1" w:styleId="Code">
     <w:name w:val="Code"/>
     <w:qFormat/>
-    <w:rsid w:val="007B6A03"/>
+    <w:rsid w:val="009D4796"/>
     <w:pPr>
       <w:spacing w:after="0" w:line="240" w:lineRule="auto"/>
     </w:pPr>
     <w:rPr>
       <w:rFonts w:ascii="Courier New" w:hAnsi="Courier New"/>
+      <w:noProof/>
       <w:sz w:val="24"/>
+      <w:lang w:val="en-US"/>
     </w:rPr>
   </w:style>
   <w:style w:type="paragraph" w:customStyle="1" w:styleId="TableCaption">
@@ -12359,9 +12363,6 @@
       <w:spacing w:after="100"/>
       <w:ind w:firstLine="0"/>
     </w:pPr>
-    <w:rPr>
-      <w:noProof/>
-    </w:rPr>
   </w:style>
   <w:style w:type="paragraph" w:styleId="TOC2">
     <w:name w:val="toc 2"/>

</xml_diff>